<commit_message>
CORRECCIONES FINALES Y ENTREGA
</commit_message>
<xml_diff>
--- a/TALLER 1 - IA.docx
+++ b/TALLER 1 - IA.docx
@@ -113,19 +113,7 @@
         <w:t>Máquinas reactivas:</w:t>
       </w:r>
       <w:r>
-        <w:t xml:space="preserve"> </w:t>
-      </w:r>
-      <w:r>
-        <w:t>Las máquinas reactivas perciben el mundo directamente y actúan a partir de lo que ven. Su funcionamiento no les exige la creación de un modelo del mundo.</w:t>
-      </w:r>
-      <w:r>
-        <w:t xml:space="preserve"> Son</w:t>
-      </w:r>
-      <w:r>
-        <w:t xml:space="preserve"> máquinas que no cuentan con una concepción de un mundo más allá de las tareas específicas para las que fueron creadas. Estas máquinas se comportarán siempre de la misma forma cuando encuentren la misma situación. Esto puede asegurar que un sistema de Inteligencia Artificial es confiable</w:t>
-      </w:r>
-      <w:r>
-        <w:t>.</w:t>
+        <w:t xml:space="preserve"> Las máquinas reactivas perciben el mundo directamente y actúan a partir de lo que ven. Su funcionamiento no les exige la creación de un modelo del mundo. Son máquinas que no cuentan con una concepción de un mundo más allá de las tareas específicas para las que fueron creadas. Estas máquinas se comportarán siempre de la misma forma cuando encuentren la misma situación. Esto puede asegurar que un sistema de Inteligencia Artificial es confiable.</w:t>
       </w:r>
     </w:p>
     <w:p>
@@ -182,12 +170,7 @@
         <w:jc w:val="both"/>
       </w:pPr>
       <w:r>
-        <w:t>d). Es importante el estudio de la inteligencia Artificial ya que con estos sistemas, se pueden ayudar a mejorar muchos aspectos que en el momento no se tiene la capacidad lógica de dar una respuesta o solución a un problemática. También es el caso, que la tecnología avanza y a la fecha</w:t>
-      </w:r>
-      <w:bookmarkStart w:id="0" w:name="_GoBack"/>
-      <w:bookmarkEnd w:id="0"/>
-      <w:r>
-        <w:t xml:space="preserve"> todo apunta a automatización y esta puede ser la manera de automatizar procesos o procedimiento de una manera o modo más seguro, eficiente y eficaz.</w:t>
+        <w:t>d). Es importante el estudio de la inteligencia Artificial ya que con estos sistemas, se pueden ayudar a mejorar muchos aspectos que en el momento no se tiene la capacidad lógica de dar una respuesta o solución a un problemática. También es el caso, que la tecnología avanza y a la fecha todo apunta a automatización y esta puede ser la manera de automatizar procesos o procedimiento de una manera o modo más seguro, eficiente y eficaz.</w:t>
       </w:r>
     </w:p>
     <w:p>
@@ -230,13 +213,7 @@
         <w:jc w:val="both"/>
       </w:pPr>
       <w:r>
-        <w:t xml:space="preserve">Aprendizaje y Razonamiento Automático. Máquinas capaces de planificar, tomar decisiones, plantear y evaluar estrategias, aprender a partir de la experiencia, </w:t>
-      </w:r>
-      <w:r>
-        <w:t>auto reprogramables</w:t>
-      </w:r>
-      <w:r>
-        <w:t>, etc.</w:t>
+        <w:t>Aprendizaje y Razonamiento Automático. Máquinas capaces de planificar, tomar decisiones, plantear y evaluar estrategias, aprender a partir de la experiencia, auto reprogramables, etc.</w:t>
       </w:r>
     </w:p>
     <w:p>
@@ -415,8 +392,112 @@
     </w:p>
     <w:p>
       <w:pPr>
-        <w:jc w:val="both"/>
-      </w:pPr>
+        <w:spacing w:line="240" w:lineRule="auto"/>
+        <w:jc w:val="both"/>
+        <w:rPr>
+          <w:rFonts w:ascii="Times New Roman" w:eastAsia="Times New Roman" w:hAnsi="Times New Roman" w:cs="Times New Roman"/>
+          <w:sz w:val="24"/>
+          <w:szCs w:val="24"/>
+          <w:lang w:eastAsia="es-CO"/>
+        </w:rPr>
+      </w:pPr>
+      <w:r>
+        <w:rPr>
+          <w:rFonts w:ascii="Calibri" w:eastAsia="Times New Roman" w:hAnsi="Calibri" w:cs="Calibri"/>
+          <w:color w:val="000000"/>
+          <w:lang w:eastAsia="es-CO"/>
+        </w:rPr>
+        <w:t>Ensayo sobre la inteligencia Artificial y su incidencia en el desarrollo de la sociedad.</w:t>
+      </w:r>
+    </w:p>
+    <w:p>
+      <w:pPr>
+        <w:spacing w:after="0" w:line="240" w:lineRule="auto"/>
+        <w:rPr>
+          <w:rFonts w:ascii="Times New Roman" w:eastAsia="Times New Roman" w:hAnsi="Times New Roman" w:cs="Times New Roman"/>
+          <w:sz w:val="24"/>
+          <w:szCs w:val="24"/>
+          <w:lang w:eastAsia="es-CO"/>
+        </w:rPr>
+      </w:pPr>
+    </w:p>
+    <w:p>
+      <w:pPr>
+        <w:spacing w:line="240" w:lineRule="auto"/>
+        <w:jc w:val="both"/>
+        <w:rPr>
+          <w:rFonts w:ascii="Times New Roman" w:eastAsia="Times New Roman" w:hAnsi="Times New Roman" w:cs="Times New Roman"/>
+          <w:sz w:val="24"/>
+          <w:szCs w:val="24"/>
+          <w:lang w:eastAsia="es-CO"/>
+        </w:rPr>
+      </w:pPr>
+      <w:r>
+        <w:rPr>
+          <w:rFonts w:ascii="Calibri" w:eastAsia="Times New Roman" w:hAnsi="Calibri" w:cs="Calibri"/>
+          <w:color w:val="000000"/>
+          <w:lang w:eastAsia="es-CO"/>
+        </w:rPr>
+        <w:t>La inteligencia artificial, como se ha ido planteando en los últimos años, apuesta ser un beneficio general para la sociedad, ya que gracias a esta, se pueden obtener razonamientos más avanzados que el de los humanos y por ende, explorar campos que a ciencia simple o humanamente no es posible. También, apuesta a suponer una mejor</w:t>
+      </w:r>
+      <w:bookmarkStart w:id="0" w:name="_GoBack"/>
+      <w:bookmarkEnd w:id="0"/>
+      <w:r>
+        <w:rPr>
+          <w:rFonts w:ascii="Calibri" w:eastAsia="Times New Roman" w:hAnsi="Calibri" w:cs="Calibri"/>
+          <w:color w:val="000000"/>
+          <w:lang w:eastAsia="es-CO"/>
+        </w:rPr>
+        <w:t xml:space="preserve">a en el estilo de vida, como lo son los automóviles autónomos la cual es un tipo de IA de nivel medio, ya que en el momento, solo pueden realizar desplazamientos, es decir, para una función en específico, algo parecido sucede en los dispositivos móviles, con los gestores de voz, los cuales reciben órdenes habladas y lo que hacen es transcribir la voz a texto y ejecutar funciones, basado en el comentario traducido a texto. </w:t>
+      </w:r>
+    </w:p>
+    <w:p>
+      <w:pPr>
+        <w:spacing w:line="240" w:lineRule="auto"/>
+        <w:jc w:val="both"/>
+        <w:rPr>
+          <w:rFonts w:ascii="Times New Roman" w:eastAsia="Times New Roman" w:hAnsi="Times New Roman" w:cs="Times New Roman"/>
+          <w:sz w:val="24"/>
+          <w:szCs w:val="24"/>
+          <w:lang w:eastAsia="es-CO"/>
+        </w:rPr>
+      </w:pPr>
+      <w:r>
+        <w:rPr>
+          <w:rFonts w:ascii="Calibri" w:eastAsia="Times New Roman" w:hAnsi="Calibri" w:cs="Calibri"/>
+          <w:color w:val="000000"/>
+          <w:lang w:eastAsia="es-CO"/>
+        </w:rPr>
+        <w:t>Como ventajas o beneficios, se logra destacar, la reducción de riesgos en determinados trabajos cotidianos como lo es la movilidad, aparte de ello, avanzar ciertos campos que a la fecha no son posibles debido al razonamiento lógico. Como desventaja o problema, es que ese sistema logre entender su superioridad frente al humano y opte por atacar y destruir todo por completo como ha sido documentado en varias películas (</w:t>
+      </w:r>
+      <w:proofErr w:type="spellStart"/>
+      <w:r>
+        <w:rPr>
+          <w:rFonts w:ascii="Calibri" w:eastAsia="Times New Roman" w:hAnsi="Calibri" w:cs="Calibri"/>
+          <w:color w:val="000000"/>
+          <w:lang w:eastAsia="es-CO"/>
+        </w:rPr>
+        <w:t>Matrix</w:t>
+      </w:r>
+      <w:proofErr w:type="gramStart"/>
+      <w:r>
+        <w:rPr>
+          <w:rFonts w:ascii="Calibri" w:eastAsia="Times New Roman" w:hAnsi="Calibri" w:cs="Calibri"/>
+          <w:color w:val="000000"/>
+          <w:lang w:eastAsia="es-CO"/>
+        </w:rPr>
+        <w:t>,Terminator</w:t>
+      </w:r>
+      <w:proofErr w:type="spellEnd"/>
+      <w:proofErr w:type="gramEnd"/>
+      <w:r>
+        <w:rPr>
+          <w:rFonts w:ascii="Calibri" w:eastAsia="Times New Roman" w:hAnsi="Calibri" w:cs="Calibri"/>
+          <w:color w:val="000000"/>
+          <w:lang w:eastAsia="es-CO"/>
+        </w:rPr>
+        <w:t>, Yo Robot, entre otras), lo que nos hace pensar un poco en las consecuencias, teniendo en cuenta que estos sistemas se auto reparan y aprenden basado en lo que pueden percibir.</w:t>
+      </w:r>
     </w:p>
     <w:sectPr>
       <w:pgSz w:w="12240" w:h="15840"/>
@@ -990,6 +1071,23 @@
       <w:spacing w:after="0" w:line="240" w:lineRule="auto"/>
     </w:pPr>
   </w:style>
+  <w:style w:type="paragraph" w:styleId="NormalWeb">
+    <w:name w:val="Normal (Web)"/>
+    <w:basedOn w:val="Normal"/>
+    <w:uiPriority w:val="99"/>
+    <w:semiHidden/>
+    <w:unhideWhenUsed/>
+    <w:rsid w:val="00C37077"/>
+    <w:pPr>
+      <w:spacing w:before="100" w:beforeAutospacing="1" w:after="100" w:afterAutospacing="1" w:line="240" w:lineRule="auto"/>
+    </w:pPr>
+    <w:rPr>
+      <w:rFonts w:ascii="Times New Roman" w:eastAsia="Times New Roman" w:hAnsi="Times New Roman" w:cs="Times New Roman"/>
+      <w:sz w:val="24"/>
+      <w:szCs w:val="24"/>
+      <w:lang w:eastAsia="es-CO"/>
+    </w:rPr>
+  </w:style>
 </w:styles>
 </file>
 

</xml_diff>